<commit_message>
Profil adatok megjelenítése, db frissítése
</commit_message>
<xml_diff>
--- a/documents/Specifikáció.docx
+++ b/documents/Specifikáció.docx
@@ -2,6 +2,252 @@
 <file path=word/document.xml><?xml version="1.0" encoding="utf-8"?>
 <w:document xmlns:ve="http://schemas.openxmlformats.org/markup-compatibility/2006" xmlns:o="urn:schemas-microsoft-com:office:office" xmlns:r="http://schemas.openxmlformats.org/officeDocument/2006/relationships" xmlns:m="http://schemas.openxmlformats.org/officeDocument/2006/math" xmlns:v="urn:schemas-microsoft-com:vml" xmlns:wp="http://schemas.openxmlformats.org/drawingml/2006/wordprocessingDrawing" xmlns:w10="urn:schemas-microsoft-com:office:word" xmlns:w="http://schemas.openxmlformats.org/wordprocessingml/2006/main" xmlns:wne="http://schemas.microsoft.com/office/word/2006/wordml">
   <w:body>
+    <w:p>
+      <w:pPr>
+        <w:pStyle w:val="NormlWeb"/>
+        <w:spacing w:before="0" w:beforeAutospacing="0" w:after="0"/>
+        <w:rPr>
+          <w:b/>
+          <w:sz w:val="32"/>
+        </w:rPr>
+      </w:pPr>
+      <w:r>
+        <w:rPr>
+          <w:b/>
+          <w:sz w:val="32"/>
+        </w:rPr>
+        <w:t>LIA Alapítványi Óvoda és Szakképző Iskola</w:t>
+      </w:r>
+    </w:p>
+    <w:p>
+      <w:pPr>
+        <w:pStyle w:val="NormlWeb"/>
+        <w:spacing w:before="0" w:beforeAutospacing="0" w:after="0"/>
+        <w:rPr>
+          <w:b/>
+          <w:sz w:val="32"/>
+        </w:rPr>
+      </w:pPr>
+      <w:r>
+        <w:rPr>
+          <w:b/>
+          <w:sz w:val="32"/>
+        </w:rPr>
+        <w:t>Kaposvár</w:t>
+      </w:r>
+    </w:p>
+    <w:p>
+      <w:pPr>
+        <w:pStyle w:val="NormlWeb"/>
+        <w:spacing w:before="0" w:beforeAutospacing="0" w:after="0"/>
+      </w:pPr>
+    </w:p>
+    <w:p>
+      <w:pPr>
+        <w:pStyle w:val="NormlWeb"/>
+        <w:spacing w:before="0" w:beforeAutospacing="0" w:after="0"/>
+        <w:rPr>
+          <w:b/>
+          <w:sz w:val="28"/>
+        </w:rPr>
+      </w:pPr>
+      <w:r>
+        <w:rPr>
+          <w:b/>
+          <w:sz w:val="28"/>
+        </w:rPr>
+        <w:t>Szoftverfejlesztő</w:t>
+      </w:r>
+    </w:p>
+    <w:p>
+      <w:pPr>
+        <w:pStyle w:val="NormlWeb"/>
+        <w:spacing w:before="0" w:beforeAutospacing="0" w:after="0"/>
+        <w:rPr>
+          <w:sz w:val="28"/>
+        </w:rPr>
+      </w:pPr>
+      <w:r>
+        <w:rPr>
+          <w:sz w:val="28"/>
+        </w:rPr>
+        <w:t>14. évfolyam</w:t>
+      </w:r>
+    </w:p>
+    <w:p>
+      <w:pPr>
+        <w:pStyle w:val="NormlWeb"/>
+        <w:spacing w:before="0" w:beforeAutospacing="0" w:after="0"/>
+        <w:rPr>
+          <w:sz w:val="28"/>
+        </w:rPr>
+      </w:pPr>
+    </w:p>
+    <w:p>
+      <w:pPr>
+        <w:pStyle w:val="NormlWeb"/>
+        <w:spacing w:before="0" w:beforeAutospacing="0" w:after="4800"/>
+        <w:rPr>
+          <w:sz w:val="28"/>
+        </w:rPr>
+      </w:pPr>
+      <w:r>
+        <w:rPr>
+          <w:sz w:val="28"/>
+        </w:rPr>
+        <w:t>Tanév: 2014/2015</w:t>
+      </w:r>
+    </w:p>
+    <w:p>
+      <w:pPr>
+        <w:pStyle w:val="NormlWeb"/>
+        <w:spacing w:before="0" w:beforeAutospacing="0" w:after="4800"/>
+        <w:jc w:val="center"/>
+        <w:rPr>
+          <w:b/>
+          <w:sz w:val="56"/>
+        </w:rPr>
+      </w:pPr>
+      <w:r>
+        <w:rPr>
+          <w:b/>
+          <w:sz w:val="56"/>
+        </w:rPr>
+        <w:t>ZÁRÓDOLGOZAT</w:t>
+      </w:r>
+    </w:p>
+    <w:p>
+      <w:pPr>
+        <w:pStyle w:val="NormlWeb"/>
+        <w:tabs>
+          <w:tab w:val="left" w:pos="2835"/>
+          <w:tab w:val="right" w:leader="underscore" w:pos="7371"/>
+        </w:tabs>
+        <w:spacing w:before="0" w:beforeAutospacing="0" w:after="0"/>
+        <w:rPr>
+          <w:sz w:val="28"/>
+        </w:rPr>
+      </w:pPr>
+      <w:proofErr w:type="spellStart"/>
+      <w:r>
+        <w:rPr>
+          <w:sz w:val="28"/>
+        </w:rPr>
+        <w:t>Záródolgozat</w:t>
+      </w:r>
+      <w:proofErr w:type="spellEnd"/>
+      <w:r>
+        <w:rPr>
+          <w:sz w:val="28"/>
+        </w:rPr>
+        <w:t xml:space="preserve"> címe: </w:t>
+      </w:r>
+      <w:r>
+        <w:rPr>
+          <w:sz w:val="28"/>
+        </w:rPr>
+        <w:tab/>
+      </w:r>
+      <w:r>
+        <w:rPr>
+          <w:sz w:val="28"/>
+        </w:rPr>
+        <w:tab/>
+      </w:r>
+    </w:p>
+    <w:p>
+      <w:pPr>
+        <w:pStyle w:val="NormlWeb"/>
+        <w:tabs>
+          <w:tab w:val="left" w:pos="2835"/>
+          <w:tab w:val="right" w:leader="underscore" w:pos="7371"/>
+        </w:tabs>
+        <w:spacing w:before="0" w:beforeAutospacing="0" w:after="0"/>
+        <w:rPr>
+          <w:sz w:val="28"/>
+        </w:rPr>
+      </w:pPr>
+    </w:p>
+    <w:p>
+      <w:pPr>
+        <w:pStyle w:val="NormlWeb"/>
+        <w:tabs>
+          <w:tab w:val="left" w:pos="2835"/>
+          <w:tab w:val="right" w:leader="underscore" w:pos="7371"/>
+        </w:tabs>
+        <w:spacing w:before="0" w:beforeAutospacing="0" w:after="0"/>
+        <w:rPr>
+          <w:sz w:val="28"/>
+        </w:rPr>
+      </w:pPr>
+      <w:r>
+        <w:rPr>
+          <w:sz w:val="28"/>
+        </w:rPr>
+        <w:t>Készítette:</w:t>
+      </w:r>
+      <w:r>
+        <w:rPr>
+          <w:sz w:val="28"/>
+        </w:rPr>
+        <w:tab/>
+      </w:r>
+      <w:r>
+        <w:rPr>
+          <w:sz w:val="28"/>
+        </w:rPr>
+        <w:tab/>
+      </w:r>
+    </w:p>
+    <w:p>
+      <w:pPr>
+        <w:pStyle w:val="NormlWeb"/>
+        <w:tabs>
+          <w:tab w:val="left" w:pos="2835"/>
+          <w:tab w:val="right" w:leader="underscore" w:pos="7371"/>
+        </w:tabs>
+        <w:spacing w:before="0" w:beforeAutospacing="0" w:after="0"/>
+        <w:rPr>
+          <w:sz w:val="28"/>
+        </w:rPr>
+      </w:pPr>
+    </w:p>
+    <w:p>
+      <w:pPr>
+        <w:pStyle w:val="NormlWeb"/>
+        <w:tabs>
+          <w:tab w:val="left" w:pos="2835"/>
+          <w:tab w:val="right" w:leader="underscore" w:pos="7371"/>
+        </w:tabs>
+        <w:spacing w:before="0" w:beforeAutospacing="0" w:after="0"/>
+        <w:rPr>
+          <w:sz w:val="28"/>
+        </w:rPr>
+      </w:pPr>
+      <w:r>
+        <w:rPr>
+          <w:sz w:val="28"/>
+        </w:rPr>
+        <w:t>Dátum:</w:t>
+      </w:r>
+      <w:r>
+        <w:rPr>
+          <w:sz w:val="28"/>
+        </w:rPr>
+        <w:tab/>
+      </w:r>
+      <w:r>
+        <w:rPr>
+          <w:sz w:val="28"/>
+        </w:rPr>
+        <w:tab/>
+      </w:r>
+    </w:p>
+    <w:p>
+      <w:pPr>
+        <w:pStyle w:val="Cm"/>
+      </w:pPr>
+    </w:p>
     <w:p>
       <w:pPr>
         <w:pStyle w:val="Cm"/>
@@ -548,9 +794,233 @@
         <w:t xml:space="preserve"> </w:t>
       </w:r>
     </w:p>
+    <w:p>
+      <w:pPr>
+        <w:spacing w:after="0"/>
+        <w:rPr>
+          <w:sz w:val="28"/>
+          <w:szCs w:val="28"/>
+        </w:rPr>
+      </w:pPr>
+    </w:p>
+    <w:p>
+      <w:pPr>
+        <w:spacing w:after="0"/>
+        <w:rPr>
+          <w:sz w:val="28"/>
+          <w:szCs w:val="28"/>
+        </w:rPr>
+      </w:pPr>
+    </w:p>
+    <w:p>
+      <w:pPr>
+        <w:spacing w:after="0"/>
+        <w:rPr>
+          <w:sz w:val="28"/>
+          <w:szCs w:val="28"/>
+        </w:rPr>
+      </w:pPr>
+    </w:p>
+    <w:p>
+      <w:pPr>
+        <w:spacing w:after="0"/>
+        <w:rPr>
+          <w:sz w:val="28"/>
+          <w:szCs w:val="28"/>
+        </w:rPr>
+      </w:pPr>
+      <w:r>
+        <w:rPr>
+          <w:sz w:val="28"/>
+          <w:szCs w:val="28"/>
+        </w:rPr>
+        <w:lastRenderedPageBreak/>
+        <w:t>(címsor1)- Címlap (e-mail)</w:t>
+      </w:r>
+    </w:p>
+    <w:p>
+      <w:pPr>
+        <w:spacing w:after="0"/>
+        <w:rPr>
+          <w:sz w:val="28"/>
+          <w:szCs w:val="28"/>
+        </w:rPr>
+      </w:pPr>
+      <w:r>
+        <w:rPr>
+          <w:sz w:val="28"/>
+          <w:szCs w:val="28"/>
+        </w:rPr>
+        <w:t>(címsor1)- Bevezető (3/4 – 1 oldal)</w:t>
+      </w:r>
+    </w:p>
+    <w:p>
+      <w:pPr>
+        <w:spacing w:after="0"/>
+        <w:rPr>
+          <w:sz w:val="28"/>
+          <w:szCs w:val="28"/>
+        </w:rPr>
+      </w:pPr>
+      <w:r>
+        <w:rPr>
+          <w:sz w:val="28"/>
+          <w:szCs w:val="28"/>
+        </w:rPr>
+        <w:t>(címsor1)- Fejlesztői dokumentáció</w:t>
+      </w:r>
+    </w:p>
+    <w:p>
+      <w:pPr>
+        <w:spacing w:after="0"/>
+        <w:rPr>
+          <w:sz w:val="28"/>
+          <w:szCs w:val="28"/>
+        </w:rPr>
+      </w:pPr>
+      <w:r>
+        <w:rPr>
+          <w:sz w:val="28"/>
+          <w:szCs w:val="28"/>
+        </w:rPr>
+        <w:tab/>
+        <w:t>(címsor2</w:t>
+      </w:r>
+      <w:proofErr w:type="gramStart"/>
+      <w:r>
+        <w:rPr>
+          <w:sz w:val="28"/>
+          <w:szCs w:val="28"/>
+        </w:rPr>
+        <w:t>)1</w:t>
+      </w:r>
+      <w:proofErr w:type="gramEnd"/>
+      <w:r>
+        <w:rPr>
+          <w:sz w:val="28"/>
+          <w:szCs w:val="28"/>
+        </w:rPr>
+        <w:t>. Feladat specifikáció</w:t>
+      </w:r>
+    </w:p>
+    <w:p>
+      <w:pPr>
+        <w:spacing w:after="0"/>
+        <w:rPr>
+          <w:sz w:val="28"/>
+          <w:szCs w:val="28"/>
+        </w:rPr>
+      </w:pPr>
+      <w:r>
+        <w:rPr>
+          <w:sz w:val="28"/>
+          <w:szCs w:val="28"/>
+        </w:rPr>
+        <w:tab/>
+        <w:t>(címsor2</w:t>
+      </w:r>
+      <w:proofErr w:type="gramStart"/>
+      <w:r>
+        <w:rPr>
+          <w:sz w:val="28"/>
+          <w:szCs w:val="28"/>
+        </w:rPr>
+        <w:t>)2</w:t>
+      </w:r>
+      <w:proofErr w:type="gramEnd"/>
+      <w:r>
+        <w:rPr>
+          <w:sz w:val="28"/>
+          <w:szCs w:val="28"/>
+        </w:rPr>
+        <w:t xml:space="preserve">. Követelmények (Fejlesztői környezet, </w:t>
+      </w:r>
+      <w:proofErr w:type="spellStart"/>
+      <w:r>
+        <w:rPr>
+          <w:sz w:val="28"/>
+          <w:szCs w:val="28"/>
+        </w:rPr>
+        <w:t>webszerver</w:t>
+      </w:r>
+      <w:proofErr w:type="spellEnd"/>
+      <w:r>
+        <w:rPr>
+          <w:sz w:val="28"/>
+          <w:szCs w:val="28"/>
+        </w:rPr>
+        <w:t>)</w:t>
+      </w:r>
+    </w:p>
+    <w:p>
+      <w:pPr>
+        <w:spacing w:after="0"/>
+        <w:rPr>
+          <w:sz w:val="28"/>
+          <w:szCs w:val="28"/>
+        </w:rPr>
+      </w:pPr>
+      <w:r>
+        <w:rPr>
+          <w:sz w:val="28"/>
+          <w:szCs w:val="28"/>
+        </w:rPr>
+        <w:tab/>
+        <w:t>(címsor2</w:t>
+      </w:r>
+      <w:proofErr w:type="gramStart"/>
+      <w:r>
+        <w:rPr>
+          <w:sz w:val="28"/>
+          <w:szCs w:val="28"/>
+        </w:rPr>
+        <w:t>)3</w:t>
+      </w:r>
+      <w:proofErr w:type="gramEnd"/>
+      <w:r>
+        <w:rPr>
+          <w:sz w:val="28"/>
+          <w:szCs w:val="28"/>
+        </w:rPr>
+        <w:t>. Képernyőtervek</w:t>
+      </w:r>
+    </w:p>
+    <w:p>
+      <w:pPr>
+        <w:spacing w:after="0"/>
+        <w:rPr>
+          <w:sz w:val="28"/>
+          <w:szCs w:val="28"/>
+        </w:rPr>
+      </w:pPr>
+      <w:r>
+        <w:rPr>
+          <w:sz w:val="28"/>
+          <w:szCs w:val="28"/>
+        </w:rPr>
+        <w:tab/>
+        <w:t>(címsor2)4. Adatbázis tervek</w:t>
+      </w:r>
+    </w:p>
+    <w:p>
+      <w:pPr>
+        <w:spacing w:after="0"/>
+        <w:rPr>
+          <w:sz w:val="28"/>
+          <w:szCs w:val="28"/>
+        </w:rPr>
+      </w:pPr>
+      <w:r>
+        <w:rPr>
+          <w:sz w:val="28"/>
+          <w:szCs w:val="28"/>
+        </w:rPr>
+        <w:t>(címsor1)- Felhasználói dokumentáció</w:t>
+      </w:r>
+    </w:p>
     <w:sectPr>
       <w:pgSz w:w="11906" w:h="16838"/>
-      <w:pgMar w:top="1417" w:right="1417" w:bottom="1417" w:left="1417" w:header="708" w:footer="708" w:gutter="0"/>
+      <w:pgMar w:top="1134" w:right="1417" w:bottom="1417" w:left="1417" w:header="708" w:footer="708" w:gutter="0"/>
       <w:cols w:space="708"/>
       <w:docGrid w:linePitch="360"/>
     </w:sectPr>
@@ -1495,6 +1965,7 @@
     <w:lsdException w:name="Subtitle" w:semiHidden="0" w:uiPriority="11" w:unhideWhenUsed="0" w:qFormat="1"/>
     <w:lsdException w:name="Strong" w:semiHidden="0" w:uiPriority="22" w:unhideWhenUsed="0" w:qFormat="1"/>
     <w:lsdException w:name="Emphasis" w:semiHidden="0" w:uiPriority="20" w:unhideWhenUsed="0" w:qFormat="1"/>
+    <w:lsdException w:name="Normal (Web)" w:uiPriority="0"/>
     <w:lsdException w:name="Table Grid" w:semiHidden="0" w:uiPriority="59" w:unhideWhenUsed="0"/>
     <w:lsdException w:name="Placeholder Text" w:unhideWhenUsed="0"/>
     <w:lsdException w:name="No Spacing" w:semiHidden="0" w:uiPriority="1" w:unhideWhenUsed="0" w:qFormat="1"/>
@@ -1611,6 +2082,7 @@
   <w:style w:type="paragraph" w:default="1" w:styleId="Norml">
     <w:name w:val="Normal"/>
     <w:qFormat/>
+    <w:rsid w:val="001C21C3"/>
   </w:style>
   <w:style w:type="paragraph" w:styleId="Cmsor1">
     <w:name w:val="heading 1"/>
@@ -1684,6 +2156,7 @@
   <w:style w:type="character" w:default="1" w:styleId="Bekezdsalapbettpusa">
     <w:name w:val="Default Paragraph Font"/>
     <w:uiPriority w:val="1"/>
+    <w:semiHidden/>
     <w:unhideWhenUsed/>
   </w:style>
   <w:style w:type="table" w:default="1" w:styleId="Normltblzat">
@@ -1799,6 +2272,19 @@
       <w:b/>
       <w:bCs/>
       <w:color w:val="4F81BD" w:themeColor="accent1"/>
+    </w:rPr>
+  </w:style>
+  <w:style w:type="paragraph" w:styleId="NormlWeb">
+    <w:name w:val="Normal (Web)"/>
+    <w:basedOn w:val="Norml"/>
+    <w:rsid w:val="00110D8F"/>
+    <w:pPr>
+      <w:spacing w:before="100" w:beforeAutospacing="1" w:after="119" w:line="240" w:lineRule="auto"/>
+    </w:pPr>
+    <w:rPr>
+      <w:rFonts w:ascii="Times New Roman" w:eastAsia="Times New Roman" w:hAnsi="Times New Roman" w:cs="Times New Roman"/>
+      <w:sz w:val="24"/>
+      <w:szCs w:val="24"/>
     </w:rPr>
   </w:style>
 </w:styles>

</xml_diff>